<commit_message>
admin part updates notification manager part updates
</commit_message>
<xml_diff>
--- a/app/View/Articles/docx/1.docx
+++ b/app/View/Articles/docx/1.docx
@@ -143,26 +143,7 @@
         <w:pStyle w:val="style20"/>
       </w:pPr>
       <w:r>
-        <w:rPr>
-          <w:b/>
-          <w:bCs/>
-          <w:color w:val="0047FF"/>
-          <w:sz w:val="32"/>
-          <w:szCs w:val="32"/>
-        </w:rPr>
-        <w:t>${Article.ArticleParagraph.4.title}</w:t>
-      </w:r>
-    </w:p>
-    <w:p>
-      <w:pPr>
-        <w:pStyle w:val="style20"/>
-      </w:pPr>
-      <w:r>
-        <w:rPr>
-          <w:sz w:val="28"/>
-          <w:szCs w:val="28"/>
-        </w:rPr>
-        <w:t>${Article.ArticleParagraph.4.content}</w:t>
+        <w:rPr/>
       </w:r>
     </w:p>
     <w:sectPr>

</xml_diff>